<commit_message>
Create asyncCatch and using
</commit_message>
<xml_diff>
--- a/docs/express/general/links-doc.docx
+++ b/docs/express/general/links-doc.docx
@@ -18,7 +18,7 @@
       <w:pPr>
         <w:pStyle w:val="ListParagraph"/>
       </w:pPr>
-      <w:hyperlink r:id="rId5" w:history="1">
+      <w:hyperlink r:id="rId5" w:anchor="dinh-nghia-ve-expressjs-la-gi" w:history="1">
         <w:r>
           <w:rPr>
             <w:rStyle w:val="Hyperlink"/>
@@ -114,6 +114,41 @@
             <w:rStyle w:val="Hyperlink"/>
           </w:rPr>
           <w:t>https://freetuts.net/request-response-object-trong-express-2236.html</w:t>
+        </w:r>
+      </w:hyperlink>
+    </w:p>
+    <w:p>
+      <w:pPr>
+        <w:pStyle w:val="ListParagraph"/>
+      </w:pPr>
+    </w:p>
+    <w:p>
+      <w:pPr>
+        <w:pStyle w:val="ListParagraph"/>
+      </w:pPr>
+    </w:p>
+    <w:p>
+      <w:pPr>
+        <w:pStyle w:val="ListParagraph"/>
+        <w:numPr>
+          <w:ilvl w:val="0"/>
+          <w:numId w:val="1"/>
+        </w:numPr>
+      </w:pPr>
+      <w:r>
+        <w:t>How To Use JSON Web Tokens (JWTs) in Express.js</w:t>
+      </w:r>
+    </w:p>
+    <w:p>
+      <w:pPr>
+        <w:pStyle w:val="ListParagraph"/>
+      </w:pPr>
+      <w:hyperlink r:id="rId9" w:history="1">
+        <w:r>
+          <w:rPr>
+            <w:rStyle w:val="Hyperlink"/>
+          </w:rPr>
+          <w:t>https://www.digitalocean.com/community/tutorials/nodejs-jwt-expressjs</w:t>
         </w:r>
       </w:hyperlink>
     </w:p>

</xml_diff>